<commit_message>
fixed issue with displayname in popup
</commit_message>
<xml_diff>
--- a/GTIL AddUsers - theHub .docx
+++ b/GTIL AddUsers - theHub .docx
@@ -1418,55 +1418,117 @@
         <w:pStyle w:val="paragraph"/>
         <w:numPr>
           <w:ilvl w:val="0"/>
-          <w:numId w:val="25"/>
+          <w:numId w:val="47"/>
         </w:numPr>
         <w:spacing w:before="0" w:beforeAutospacing="0" w:after="0" w:afterAutospacing="0"/>
-        <w:ind w:left="1080" w:firstLine="0"/>
         <w:textAlignment w:val="baseline"/>
         <w:rPr>
-          <w:rFonts w:ascii="Calibri" w:hAnsi="Calibri" w:cs="Calibri"/>
-          <w:sz w:val="22"/>
-          <w:szCs w:val="22"/>
-        </w:rPr>
-      </w:pPr>
-      <w:r>
-        <w:rPr>
-          <w:rStyle w:val="normaltextrun"/>
-          <w:rFonts w:ascii="Calibri" w:hAnsi="Calibri" w:cs="Calibri"/>
-          <w:sz w:val="22"/>
-          <w:szCs w:val="22"/>
-        </w:rPr>
-        <w:t>You will again have to verify with a Yes, or No</w:t>
-      </w:r>
-      <w:r>
-        <w:rPr>
-          <w:rStyle w:val="scxw257371673"/>
-          <w:rFonts w:ascii="Calibri" w:hAnsi="Calibri" w:cs="Calibri"/>
-          <w:sz w:val="22"/>
-          <w:szCs w:val="22"/>
-        </w:rPr>
-        <w:t> </w:t>
-      </w:r>
-      <w:r>
-        <w:rPr>
-          <w:rFonts w:ascii="Calibri" w:hAnsi="Calibri" w:cs="Calibri"/>
-          <w:sz w:val="22"/>
-          <w:szCs w:val="22"/>
+          <w:rFonts w:ascii="Segoe UI" w:hAnsi="Segoe UI" w:cs="Segoe UI"/>
+          <w:color w:val="2F5496"/>
+          <w:sz w:val="18"/>
+          <w:szCs w:val="18"/>
+        </w:rPr>
+      </w:pPr>
+      <w:r>
+        <w:rPr>
+          <w:rFonts w:ascii="Segoe UI" w:hAnsi="Segoe UI" w:cs="Segoe UI"/>
+          <w:color w:val="2F5496"/>
+          <w:sz w:val="18"/>
+          <w:szCs w:val="18"/>
+        </w:rPr>
+        <w:t>Guest users exist in Azure in several formats, thus the script will attempt multiple calls to find the user accounts you enter, you may see errors as it attempts this.</w:t>
+      </w:r>
+    </w:p>
+    <w:p>
+      <w:pPr>
+        <w:pStyle w:val="paragraph"/>
+        <w:numPr>
+          <w:ilvl w:val="0"/>
+          <w:numId w:val="47"/>
+        </w:numPr>
+        <w:spacing w:before="0" w:beforeAutospacing="0" w:after="0" w:afterAutospacing="0"/>
+        <w:textAlignment w:val="baseline"/>
+        <w:rPr>
+          <w:rFonts w:ascii="Segoe UI" w:hAnsi="Segoe UI" w:cs="Segoe UI"/>
+          <w:color w:val="2F5496"/>
+          <w:sz w:val="18"/>
+          <w:szCs w:val="18"/>
+        </w:rPr>
+      </w:pPr>
+      <w:r>
+        <w:rPr>
+          <w:rFonts w:ascii="Segoe UI" w:hAnsi="Segoe UI" w:cs="Segoe UI"/>
+          <w:color w:val="2F5496"/>
+          <w:sz w:val="18"/>
+          <w:szCs w:val="18"/>
+        </w:rPr>
+        <w:t>If the account exists already you will get a pop-up</w:t>
+      </w:r>
+      <w:r>
+        <w:rPr>
+          <w:rFonts w:ascii="Segoe UI" w:hAnsi="Segoe UI" w:cs="Segoe UI"/>
+          <w:color w:val="2F5496"/>
+          <w:sz w:val="18"/>
+          <w:szCs w:val="18"/>
+        </w:rPr>
+        <w:t xml:space="preserve"> that it exists like in </w:t>
+      </w:r>
+      <w:r>
+        <w:rPr>
+          <w:rFonts w:ascii="Segoe UI" w:hAnsi="Segoe UI" w:cs="Segoe UI"/>
+          <w:color w:val="2F5496"/>
+          <w:sz w:val="18"/>
+          <w:szCs w:val="18"/>
+        </w:rPr>
+        <w:t>step 13</w:t>
+      </w:r>
+    </w:p>
+    <w:p>
+      <w:pPr>
+        <w:pStyle w:val="paragraph"/>
+        <w:numPr>
+          <w:ilvl w:val="0"/>
+          <w:numId w:val="47"/>
+        </w:numPr>
+        <w:spacing w:before="0" w:beforeAutospacing="0" w:after="0" w:afterAutospacing="0"/>
+        <w:textAlignment w:val="baseline"/>
+        <w:rPr>
+          <w:rFonts w:ascii="Segoe UI" w:hAnsi="Segoe UI" w:cs="Segoe UI"/>
+          <w:color w:val="2F5496"/>
+          <w:sz w:val="18"/>
+          <w:szCs w:val="18"/>
+        </w:rPr>
+      </w:pPr>
+      <w:r>
+        <w:rPr>
+          <w:rFonts w:ascii="Segoe UI" w:hAnsi="Segoe UI" w:cs="Segoe UI"/>
+          <w:color w:val="2F5496"/>
+          <w:sz w:val="18"/>
+          <w:szCs w:val="18"/>
+        </w:rPr>
+        <w:t>If the account does not exist you will see something like this</w:t>
+      </w:r>
+      <w:r>
+        <w:rPr>
+          <w:rFonts w:ascii="Segoe UI" w:hAnsi="Segoe UI" w:cs="Segoe UI"/>
+          <w:color w:val="2F5496"/>
+          <w:sz w:val="18"/>
+          <w:szCs w:val="18"/>
         </w:rPr>
         <w:br/>
       </w:r>
       <w:r>
         <w:rPr>
-          <w:rFonts w:asciiTheme="minorHAnsi" w:eastAsiaTheme="minorHAnsi" w:hAnsiTheme="minorHAnsi" w:cstheme="minorBidi"/>
-          <w:noProof/>
-          <w:sz w:val="22"/>
-          <w:szCs w:val="22"/>
+          <w:rFonts w:ascii="Segoe UI" w:hAnsi="Segoe UI" w:cs="Segoe UI"/>
+          <w:color w:val="2F5496"/>
+          <w:sz w:val="18"/>
+          <w:szCs w:val="18"/>
         </w:rPr>
         <w:drawing>
-          <wp:inline distT="0" distB="0" distL="0" distR="0" wp14:anchorId="5786E010" wp14:editId="5D09A314">
-            <wp:extent cx="2857500" cy="1104900"/>
-            <wp:effectExtent l="0" t="0" r="0" b="0"/>
-            <wp:docPr id="27" name="Picture 27" descr="Graphical user interface, application&#10;&#10;Description automatically generated"/>
+          <wp:inline distT="0" distB="0" distL="0" distR="0" wp14:anchorId="3379F6BD" wp14:editId="544CDE85">
+            <wp:extent cx="1510748" cy="966007"/>
+            <wp:effectExtent l="0" t="0" r="0" b="5715"/>
+            <wp:docPr id="45" name="Picture 45" descr="Graphical user interface, application&#10;&#10;Description automatically generated"/>
             <wp:cNvGraphicFramePr>
               <a:graphicFrameLocks xmlns:a="http://schemas.openxmlformats.org/drawingml/2006/main" noChangeAspect="1"/>
             </wp:cNvGraphicFramePr>
@@ -1474,36 +1536,23 @@
               <a:graphicData uri="http://schemas.openxmlformats.org/drawingml/2006/picture">
                 <pic:pic xmlns:pic="http://schemas.openxmlformats.org/drawingml/2006/picture">
                   <pic:nvPicPr>
-                    <pic:cNvPr id="27" name="Picture 27" descr="Graphical user interface, application&#10;&#10;Description automatically generated"/>
-                    <pic:cNvPicPr>
-                      <a:picLocks noChangeAspect="1" noChangeArrowheads="1"/>
-                    </pic:cNvPicPr>
+                    <pic:cNvPr id="45" name="Picture 45" descr="Graphical user interface, application&#10;&#10;Description automatically generated"/>
+                    <pic:cNvPicPr/>
                   </pic:nvPicPr>
                   <pic:blipFill>
-                    <a:blip r:embed="rId16">
-                      <a:extLst>
-                        <a:ext uri="{28A0092B-C50C-407E-A947-70E740481C1C}">
-                          <a14:useLocalDpi xmlns:a14="http://schemas.microsoft.com/office/drawing/2010/main" val="0"/>
-                        </a:ext>
-                      </a:extLst>
-                    </a:blip>
-                    <a:srcRect/>
+                    <a:blip r:embed="rId16"/>
                     <a:stretch>
                       <a:fillRect/>
                     </a:stretch>
                   </pic:blipFill>
-                  <pic:spPr bwMode="auto">
+                  <pic:spPr>
                     <a:xfrm>
                       <a:off x="0" y="0"/>
-                      <a:ext cx="2857500" cy="1104900"/>
+                      <a:ext cx="1521180" cy="972677"/>
                     </a:xfrm>
                     <a:prstGeom prst="rect">
                       <a:avLst/>
                     </a:prstGeom>
-                    <a:noFill/>
-                    <a:ln>
-                      <a:noFill/>
-                    </a:ln>
                   </pic:spPr>
                 </pic:pic>
               </a:graphicData>
@@ -1511,14 +1560,187 @@
           </wp:inline>
         </w:drawing>
       </w:r>
-      <w:r>
-        <w:rPr>
-          <w:rStyle w:val="eop"/>
-          <w:rFonts w:ascii="Calibri" w:hAnsi="Calibri" w:cs="Calibri"/>
-          <w:sz w:val="22"/>
-          <w:szCs w:val="22"/>
-        </w:rPr>
-        <w:t> </w:t>
+    </w:p>
+    <w:p>
+      <w:pPr>
+        <w:pStyle w:val="paragraph"/>
+        <w:numPr>
+          <w:ilvl w:val="0"/>
+          <w:numId w:val="47"/>
+        </w:numPr>
+        <w:spacing w:before="0" w:beforeAutospacing="0" w:after="0" w:afterAutospacing="0"/>
+        <w:textAlignment w:val="baseline"/>
+        <w:rPr>
+          <w:rFonts w:ascii="Segoe UI" w:hAnsi="Segoe UI" w:cs="Segoe UI"/>
+          <w:color w:val="2F5496"/>
+          <w:sz w:val="18"/>
+          <w:szCs w:val="18"/>
+        </w:rPr>
+      </w:pPr>
+      <w:r>
+        <w:rPr>
+          <w:rFonts w:ascii="Segoe UI" w:hAnsi="Segoe UI" w:cs="Segoe UI"/>
+          <w:color w:val="2F5496"/>
+          <w:sz w:val="18"/>
+          <w:szCs w:val="18"/>
+        </w:rPr>
+        <w:t>Once the guest account is created the script will wait several seconds before attempting to grab the account to add it to theHub Guest Users Group.</w:t>
+      </w:r>
+    </w:p>
+    <w:p>
+      <w:pPr>
+        <w:pStyle w:val="paragraph"/>
+        <w:numPr>
+          <w:ilvl w:val="0"/>
+          <w:numId w:val="47"/>
+        </w:numPr>
+        <w:spacing w:before="0" w:beforeAutospacing="0" w:after="0" w:afterAutospacing="0"/>
+        <w:textAlignment w:val="baseline"/>
+        <w:rPr>
+          <w:rFonts w:ascii="Segoe UI" w:hAnsi="Segoe UI" w:cs="Segoe UI"/>
+          <w:color w:val="2F5496"/>
+          <w:sz w:val="18"/>
+          <w:szCs w:val="18"/>
+        </w:rPr>
+      </w:pPr>
+      <w:r>
+        <w:rPr>
+          <w:rFonts w:ascii="Segoe UI" w:hAnsi="Segoe UI" w:cs="Segoe UI"/>
+          <w:color w:val="2F5496"/>
+          <w:sz w:val="18"/>
+          <w:szCs w:val="18"/>
+        </w:rPr>
+        <w:t>If it fails to find the newly created account in that time you will get another pop-up</w:t>
+      </w:r>
+      <w:r>
+        <w:rPr>
+          <w:rFonts w:ascii="Segoe UI" w:hAnsi="Segoe UI" w:cs="Segoe UI"/>
+          <w:color w:val="2F5496"/>
+          <w:sz w:val="18"/>
+          <w:szCs w:val="18"/>
+        </w:rPr>
+        <w:br/>
+      </w:r>
+      <w:r>
+        <w:rPr>
+          <w:rFonts w:ascii="Segoe UI" w:hAnsi="Segoe UI" w:cs="Segoe UI"/>
+          <w:color w:val="2F5496"/>
+          <w:sz w:val="18"/>
+          <w:szCs w:val="18"/>
+        </w:rPr>
+        <w:drawing>
+          <wp:inline distT="0" distB="0" distL="0" distR="0" wp14:anchorId="50286952" wp14:editId="31AD2C2B">
+            <wp:extent cx="3132814" cy="1160008"/>
+            <wp:effectExtent l="0" t="0" r="0" b="2540"/>
+            <wp:docPr id="46" name="Picture 46" descr="Graphical user interface, application&#10;&#10;Description automatically generated"/>
+            <wp:cNvGraphicFramePr>
+              <a:graphicFrameLocks xmlns:a="http://schemas.openxmlformats.org/drawingml/2006/main" noChangeAspect="1"/>
+            </wp:cNvGraphicFramePr>
+            <a:graphic xmlns:a="http://schemas.openxmlformats.org/drawingml/2006/main">
+              <a:graphicData uri="http://schemas.openxmlformats.org/drawingml/2006/picture">
+                <pic:pic xmlns:pic="http://schemas.openxmlformats.org/drawingml/2006/picture">
+                  <pic:nvPicPr>
+                    <pic:cNvPr id="46" name="Picture 46" descr="Graphical user interface, application&#10;&#10;Description automatically generated"/>
+                    <pic:cNvPicPr/>
+                  </pic:nvPicPr>
+                  <pic:blipFill>
+                    <a:blip r:embed="rId17"/>
+                    <a:stretch>
+                      <a:fillRect/>
+                    </a:stretch>
+                  </pic:blipFill>
+                  <pic:spPr>
+                    <a:xfrm>
+                      <a:off x="0" y="0"/>
+                      <a:ext cx="3154550" cy="1168056"/>
+                    </a:xfrm>
+                    <a:prstGeom prst="rect">
+                      <a:avLst/>
+                    </a:prstGeom>
+                  </pic:spPr>
+                </pic:pic>
+              </a:graphicData>
+            </a:graphic>
+          </wp:inline>
+        </w:drawing>
+      </w:r>
+    </w:p>
+    <w:p>
+      <w:pPr>
+        <w:pStyle w:val="paragraph"/>
+        <w:numPr>
+          <w:ilvl w:val="0"/>
+          <w:numId w:val="47"/>
+        </w:numPr>
+        <w:spacing w:before="0" w:beforeAutospacing="0" w:after="0" w:afterAutospacing="0"/>
+        <w:textAlignment w:val="baseline"/>
+        <w:rPr>
+          <w:rFonts w:ascii="Segoe UI" w:hAnsi="Segoe UI" w:cs="Segoe UI"/>
+          <w:color w:val="2F5496"/>
+          <w:sz w:val="18"/>
+          <w:szCs w:val="18"/>
+        </w:rPr>
+      </w:pPr>
+      <w:r>
+        <w:rPr>
+          <w:rFonts w:ascii="Segoe UI" w:hAnsi="Segoe UI" w:cs="Segoe UI"/>
+          <w:color w:val="2F5496"/>
+          <w:sz w:val="18"/>
+          <w:szCs w:val="18"/>
+        </w:rPr>
+        <w:t>When full successful you will get the final message</w:t>
+      </w:r>
+      <w:r>
+        <w:rPr>
+          <w:rFonts w:ascii="Segoe UI" w:hAnsi="Segoe UI" w:cs="Segoe UI"/>
+          <w:color w:val="2F5496"/>
+          <w:sz w:val="18"/>
+          <w:szCs w:val="18"/>
+        </w:rPr>
+        <w:br/>
+      </w:r>
+      <w:r>
+        <w:rPr>
+          <w:rFonts w:ascii="Segoe UI" w:hAnsi="Segoe UI" w:cs="Segoe UI"/>
+          <w:color w:val="2F5496"/>
+          <w:sz w:val="18"/>
+          <w:szCs w:val="18"/>
+        </w:rPr>
+        <w:drawing>
+          <wp:inline distT="0" distB="0" distL="0" distR="0" wp14:anchorId="091E9D6C" wp14:editId="6E50BF86">
+            <wp:extent cx="3148717" cy="1166783"/>
+            <wp:effectExtent l="0" t="0" r="0" b="0"/>
+            <wp:docPr id="47" name="Picture 47" descr="Graphical user interface, text, application&#10;&#10;Description automatically generated"/>
+            <wp:cNvGraphicFramePr>
+              <a:graphicFrameLocks xmlns:a="http://schemas.openxmlformats.org/drawingml/2006/main" noChangeAspect="1"/>
+            </wp:cNvGraphicFramePr>
+            <a:graphic xmlns:a="http://schemas.openxmlformats.org/drawingml/2006/main">
+              <a:graphicData uri="http://schemas.openxmlformats.org/drawingml/2006/picture">
+                <pic:pic xmlns:pic="http://schemas.openxmlformats.org/drawingml/2006/picture">
+                  <pic:nvPicPr>
+                    <pic:cNvPr id="47" name="Picture 47" descr="Graphical user interface, text, application&#10;&#10;Description automatically generated"/>
+                    <pic:cNvPicPr/>
+                  </pic:nvPicPr>
+                  <pic:blipFill>
+                    <a:blip r:embed="rId18"/>
+                    <a:stretch>
+                      <a:fillRect/>
+                    </a:stretch>
+                  </pic:blipFill>
+                  <pic:spPr>
+                    <a:xfrm>
+                      <a:off x="0" y="0"/>
+                      <a:ext cx="3182086" cy="1179148"/>
+                    </a:xfrm>
+                    <a:prstGeom prst="rect">
+                      <a:avLst/>
+                    </a:prstGeom>
+                  </pic:spPr>
+                </pic:pic>
+              </a:graphicData>
+            </a:graphic>
+          </wp:inline>
+        </w:drawing>
       </w:r>
     </w:p>
     <w:p>
@@ -1544,6 +1766,7 @@
           <w:sz w:val="22"/>
           <w:szCs w:val="22"/>
         </w:rPr>
+        <w:lastRenderedPageBreak/>
         <w:t>Now you must select the Type of employee that you are processing, this will initiate a different set of options depending on what is selected</w:t>
       </w:r>
       <w:r>
@@ -1588,7 +1811,7 @@
                     </pic:cNvPicPr>
                   </pic:nvPicPr>
                   <pic:blipFill>
-                    <a:blip r:embed="rId17">
+                    <a:blip r:embed="rId19">
                       <a:extLst>
                         <a:ext uri="{28A0092B-C50C-407E-A947-70E740481C1C}">
                           <a14:useLocalDpi xmlns:a14="http://schemas.microsoft.com/office/drawing/2010/main" val="0"/>
@@ -1652,7 +1875,6 @@
           <w:sz w:val="22"/>
           <w:szCs w:val="22"/>
         </w:rPr>
-        <w:lastRenderedPageBreak/>
         <w:t>Once More you must verify your selection</w:t>
       </w:r>
       <w:r>
@@ -1697,7 +1919,7 @@
                     </pic:cNvPicPr>
                   </pic:nvPicPr>
                   <pic:blipFill>
-                    <a:blip r:embed="rId18">
+                    <a:blip r:embed="rId20">
                       <a:extLst>
                         <a:ext uri="{28A0092B-C50C-407E-A947-70E740481C1C}">
                           <a14:useLocalDpi xmlns:a14="http://schemas.microsoft.com/office/drawing/2010/main" val="0"/>
@@ -1805,7 +2027,7 @@
                     </pic:cNvPicPr>
                   </pic:nvPicPr>
                   <pic:blipFill>
-                    <a:blip r:embed="rId19">
+                    <a:blip r:embed="rId21">
                       <a:extLst>
                         <a:ext uri="{28A0092B-C50C-407E-A947-70E740481C1C}">
                           <a14:useLocalDpi xmlns:a14="http://schemas.microsoft.com/office/drawing/2010/main" val="0"/>
@@ -1916,7 +2138,7 @@
                     </pic:cNvPicPr>
                   </pic:nvPicPr>
                   <pic:blipFill>
-                    <a:blip r:embed="rId20">
+                    <a:blip r:embed="rId22">
                       <a:extLst>
                         <a:ext uri="{28A0092B-C50C-407E-A947-70E740481C1C}">
                           <a14:useLocalDpi xmlns:a14="http://schemas.microsoft.com/office/drawing/2010/main" val="0"/>
@@ -1998,7 +2220,7 @@
                     </pic:cNvPicPr>
                   </pic:nvPicPr>
                   <pic:blipFill>
-                    <a:blip r:embed="rId21">
+                    <a:blip r:embed="rId23">
                       <a:extLst>
                         <a:ext uri="{28A0092B-C50C-407E-A947-70E740481C1C}">
                           <a14:useLocalDpi xmlns:a14="http://schemas.microsoft.com/office/drawing/2010/main" val="0"/>
@@ -2062,6 +2284,7 @@
           <w:sz w:val="22"/>
           <w:szCs w:val="22"/>
         </w:rPr>
+        <w:lastRenderedPageBreak/>
         <w:drawing>
           <wp:inline distT="0" distB="0" distL="0" distR="0" wp14:anchorId="354FE9B6" wp14:editId="20A2581B">
             <wp:extent cx="885825" cy="219075"/>
@@ -2080,7 +2303,7 @@
                     </pic:cNvPicPr>
                   </pic:nvPicPr>
                   <pic:blipFill>
-                    <a:blip r:embed="rId22">
+                    <a:blip r:embed="rId24">
                       <a:extLst>
                         <a:ext uri="{28A0092B-C50C-407E-A947-70E740481C1C}">
                           <a14:useLocalDpi xmlns:a14="http://schemas.microsoft.com/office/drawing/2010/main" val="0"/>
@@ -2136,7 +2359,7 @@
                     </pic:cNvPicPr>
                   </pic:nvPicPr>
                   <pic:blipFill>
-                    <a:blip r:embed="rId23">
+                    <a:blip r:embed="rId25">
                       <a:extLst>
                         <a:ext uri="{28A0092B-C50C-407E-A947-70E740481C1C}">
                           <a14:useLocalDpi xmlns:a14="http://schemas.microsoft.com/office/drawing/2010/main" val="0"/>
@@ -2218,7 +2441,7 @@
                     </pic:cNvPicPr>
                   </pic:nvPicPr>
                   <pic:blipFill>
-                    <a:blip r:embed="rId24">
+                    <a:blip r:embed="rId26">
                       <a:extLst>
                         <a:ext uri="{28A0092B-C50C-407E-A947-70E740481C1C}">
                           <a14:useLocalDpi xmlns:a14="http://schemas.microsoft.com/office/drawing/2010/main" val="0"/>
@@ -2282,7 +2505,6 @@
           <w:sz w:val="22"/>
           <w:szCs w:val="22"/>
         </w:rPr>
-        <w:lastRenderedPageBreak/>
         <w:t>If you check O365 or Azure, these users should only be added to the GTIL-Support security group</w:t>
       </w:r>
       <w:r>
@@ -2327,7 +2549,7 @@
                     </pic:cNvPicPr>
                   </pic:nvPicPr>
                   <pic:blipFill>
-                    <a:blip r:embed="rId25">
+                    <a:blip r:embed="rId27">
                       <a:extLst>
                         <a:ext uri="{28A0092B-C50C-407E-A947-70E740481C1C}">
                           <a14:useLocalDpi xmlns:a14="http://schemas.microsoft.com/office/drawing/2010/main" val="0"/>
@@ -2435,7 +2657,7 @@
                     </pic:cNvPicPr>
                   </pic:nvPicPr>
                   <pic:blipFill>
-                    <a:blip r:embed="rId26">
+                    <a:blip r:embed="rId28">
                       <a:extLst>
                         <a:ext uri="{28A0092B-C50C-407E-A947-70E740481C1C}">
                           <a14:useLocalDpi xmlns:a14="http://schemas.microsoft.com/office/drawing/2010/main" val="0"/>
@@ -2528,6 +2750,7 @@
           <w:sz w:val="22"/>
           <w:szCs w:val="22"/>
         </w:rPr>
+        <w:lastRenderedPageBreak/>
         <w:t>After Selecting Consultant/Contractor with Laptops and verifying you will get the next pop-up. Hit OK</w:t>
       </w:r>
       <w:r>
@@ -2572,7 +2795,7 @@
                     </pic:cNvPicPr>
                   </pic:nvPicPr>
                   <pic:blipFill>
-                    <a:blip r:embed="rId27">
+                    <a:blip r:embed="rId29">
                       <a:extLst>
                         <a:ext uri="{28A0092B-C50C-407E-A947-70E740481C1C}">
                           <a14:useLocalDpi xmlns:a14="http://schemas.microsoft.com/office/drawing/2010/main" val="0"/>
@@ -2680,7 +2903,7 @@
                     </pic:cNvPicPr>
                   </pic:nvPicPr>
                   <pic:blipFill>
-                    <a:blip r:embed="rId28">
+                    <a:blip r:embed="rId30">
                       <a:extLst>
                         <a:ext uri="{28A0092B-C50C-407E-A947-70E740481C1C}">
                           <a14:useLocalDpi xmlns:a14="http://schemas.microsoft.com/office/drawing/2010/main" val="0"/>
@@ -2744,7 +2967,6 @@
           <w:sz w:val="22"/>
           <w:szCs w:val="22"/>
         </w:rPr>
-        <w:lastRenderedPageBreak/>
         <w:drawing>
           <wp:inline distT="0" distB="0" distL="0" distR="0" wp14:anchorId="31E370CD" wp14:editId="322AB953">
             <wp:extent cx="885825" cy="219075"/>
@@ -2763,7 +2985,7 @@
                     </pic:cNvPicPr>
                   </pic:nvPicPr>
                   <pic:blipFill>
-                    <a:blip r:embed="rId22">
+                    <a:blip r:embed="rId24">
                       <a:extLst>
                         <a:ext uri="{28A0092B-C50C-407E-A947-70E740481C1C}">
                           <a14:useLocalDpi xmlns:a14="http://schemas.microsoft.com/office/drawing/2010/main" val="0"/>
@@ -2819,7 +3041,7 @@
                     </pic:cNvPicPr>
                   </pic:nvPicPr>
                   <pic:blipFill>
-                    <a:blip r:embed="rId23">
+                    <a:blip r:embed="rId25">
                       <a:extLst>
                         <a:ext uri="{28A0092B-C50C-407E-A947-70E740481C1C}">
                           <a14:useLocalDpi xmlns:a14="http://schemas.microsoft.com/office/drawing/2010/main" val="0"/>
@@ -2901,7 +3123,7 @@
                     </pic:cNvPicPr>
                   </pic:nvPicPr>
                   <pic:blipFill>
-                    <a:blip r:embed="rId24">
+                    <a:blip r:embed="rId26">
                       <a:extLst>
                         <a:ext uri="{28A0092B-C50C-407E-A947-70E740481C1C}">
                           <a14:useLocalDpi xmlns:a14="http://schemas.microsoft.com/office/drawing/2010/main" val="0"/>
@@ -2965,6 +3187,7 @@
           <w:sz w:val="22"/>
           <w:szCs w:val="22"/>
         </w:rPr>
+        <w:lastRenderedPageBreak/>
         <w:t>If you check O365 or Azure, these users should be added to the following two security groups</w:t>
       </w:r>
       <w:r>
@@ -3009,7 +3232,7 @@
                     </pic:cNvPicPr>
                   </pic:nvPicPr>
                   <pic:blipFill>
-                    <a:blip r:embed="rId29">
+                    <a:blip r:embed="rId31">
                       <a:extLst>
                         <a:ext uri="{28A0092B-C50C-407E-A947-70E740481C1C}">
                           <a14:useLocalDpi xmlns:a14="http://schemas.microsoft.com/office/drawing/2010/main" val="0"/>
@@ -3117,7 +3340,7 @@
                     </pic:cNvPicPr>
                   </pic:nvPicPr>
                   <pic:blipFill>
-                    <a:blip r:embed="rId26">
+                    <a:blip r:embed="rId28">
                       <a:extLst>
                         <a:ext uri="{28A0092B-C50C-407E-A947-70E740481C1C}">
                           <a14:useLocalDpi xmlns:a14="http://schemas.microsoft.com/office/drawing/2010/main" val="0"/>
@@ -3210,7 +3433,6 @@
           <w:sz w:val="22"/>
           <w:szCs w:val="22"/>
         </w:rPr>
-        <w:lastRenderedPageBreak/>
         <w:t>After Selecting GTIL employees/secondees and verifying you will get the next pop-up. Hit OK</w:t>
       </w:r>
       <w:r>
@@ -3255,7 +3477,7 @@
                     </pic:cNvPicPr>
                   </pic:nvPicPr>
                   <pic:blipFill>
-                    <a:blip r:embed="rId30">
+                    <a:blip r:embed="rId32">
                       <a:extLst>
                         <a:ext uri="{28A0092B-C50C-407E-A947-70E740481C1C}">
                           <a14:useLocalDpi xmlns:a14="http://schemas.microsoft.com/office/drawing/2010/main" val="0"/>
@@ -3319,6 +3541,7 @@
           <w:sz w:val="22"/>
           <w:szCs w:val="22"/>
         </w:rPr>
+        <w:lastRenderedPageBreak/>
         <w:drawing>
           <wp:inline distT="0" distB="0" distL="0" distR="0" wp14:anchorId="20EF8AF9" wp14:editId="522E0C6B">
             <wp:extent cx="142875" cy="180975"/>
@@ -3337,7 +3560,7 @@
                     </pic:cNvPicPr>
                   </pic:nvPicPr>
                   <pic:blipFill>
-                    <a:blip r:embed="rId23">
+                    <a:blip r:embed="rId25">
                       <a:extLst>
                         <a:ext uri="{28A0092B-C50C-407E-A947-70E740481C1C}">
                           <a14:useLocalDpi xmlns:a14="http://schemas.microsoft.com/office/drawing/2010/main" val="0"/>
@@ -3419,7 +3642,7 @@
                     </pic:cNvPicPr>
                   </pic:nvPicPr>
                   <pic:blipFill>
-                    <a:blip r:embed="rId31">
+                    <a:blip r:embed="rId33">
                       <a:extLst>
                         <a:ext uri="{28A0092B-C50C-407E-A947-70E740481C1C}">
                           <a14:useLocalDpi xmlns:a14="http://schemas.microsoft.com/office/drawing/2010/main" val="0"/>
@@ -3527,7 +3750,7 @@
                     </pic:cNvPicPr>
                   </pic:nvPicPr>
                   <pic:blipFill>
-                    <a:blip r:embed="rId32">
+                    <a:blip r:embed="rId34">
                       <a:extLst>
                         <a:ext uri="{28A0092B-C50C-407E-A947-70E740481C1C}">
                           <a14:useLocalDpi xmlns:a14="http://schemas.microsoft.com/office/drawing/2010/main" val="0"/>
@@ -3654,7 +3877,7 @@
                     </pic:cNvPicPr>
                   </pic:nvPicPr>
                   <pic:blipFill>
-                    <a:blip r:embed="rId33">
+                    <a:blip r:embed="rId35">
                       <a:extLst>
                         <a:ext uri="{28A0092B-C50C-407E-A947-70E740481C1C}">
                           <a14:useLocalDpi xmlns:a14="http://schemas.microsoft.com/office/drawing/2010/main" val="0"/>
@@ -3718,7 +3941,6 @@
           <w:sz w:val="22"/>
           <w:szCs w:val="22"/>
         </w:rPr>
-        <w:lastRenderedPageBreak/>
         <w:t>Verify You selected the correct location</w:t>
       </w:r>
       <w:r>
@@ -3763,7 +3985,7 @@
                     </pic:cNvPicPr>
                   </pic:nvPicPr>
                   <pic:blipFill>
-                    <a:blip r:embed="rId34">
+                    <a:blip r:embed="rId36">
                       <a:extLst>
                         <a:ext uri="{28A0092B-C50C-407E-A947-70E740481C1C}">
                           <a14:useLocalDpi xmlns:a14="http://schemas.microsoft.com/office/drawing/2010/main" val="0"/>
@@ -3827,6 +4049,7 @@
           <w:sz w:val="22"/>
           <w:szCs w:val="22"/>
         </w:rPr>
+        <w:lastRenderedPageBreak/>
         <w:t>You will now be notified that they are being added to the location specific group, Hit OK</w:t>
       </w:r>
       <w:r>
@@ -3871,7 +4094,7 @@
                     </pic:cNvPicPr>
                   </pic:nvPicPr>
                   <pic:blipFill>
-                    <a:blip r:embed="rId35">
+                    <a:blip r:embed="rId37">
                       <a:extLst>
                         <a:ext uri="{28A0092B-C50C-407E-A947-70E740481C1C}">
                           <a14:useLocalDpi xmlns:a14="http://schemas.microsoft.com/office/drawing/2010/main" val="0"/>
@@ -3979,7 +4202,7 @@
                     </pic:cNvPicPr>
                   </pic:nvPicPr>
                   <pic:blipFill>
-                    <a:blip r:embed="rId36">
+                    <a:blip r:embed="rId38">
                       <a:extLst>
                         <a:ext uri="{28A0092B-C50C-407E-A947-70E740481C1C}">
                           <a14:useLocalDpi xmlns:a14="http://schemas.microsoft.com/office/drawing/2010/main" val="0"/>
@@ -4043,7 +4266,6 @@
           <w:sz w:val="22"/>
           <w:szCs w:val="22"/>
         </w:rPr>
-        <w:lastRenderedPageBreak/>
         <w:t>You should now get a pop-up reminding you to attach the log to the ticket</w:t>
       </w:r>
       <w:r>
@@ -4088,7 +4310,7 @@
                     </pic:cNvPicPr>
                   </pic:nvPicPr>
                   <pic:blipFill>
-                    <a:blip r:embed="rId26">
+                    <a:blip r:embed="rId28">
                       <a:extLst>
                         <a:ext uri="{28A0092B-C50C-407E-A947-70E740481C1C}">
                           <a14:useLocalDpi xmlns:a14="http://schemas.microsoft.com/office/drawing/2010/main" val="0"/>

</xml_diff>